<commit_message>
rama zeina marah 97
</commit_message>
<xml_diff>
--- a/face dedication.docx
+++ b/face dedication.docx
@@ -8,28 +8,38 @@
         <w:rPr>
           <w:sz w:val="36"/>
           <w:szCs w:val="36"/>
-          <w:rtl/>
-          <w:lang w:bidi="ar-SY"/>
-        </w:rPr>
-      </w:pPr>
-      <w:r>
-        <w:rPr>
-          <w:sz w:val="36"/>
-          <w:szCs w:val="36"/>
-          <w:lang w:bidi="ar-SY"/>
-        </w:rPr>
-        <w:t>After update (Marah</w:t>
+          <w:lang w:bidi="ar-SY"/>
+        </w:rPr>
+      </w:pPr>
+      <w:r>
+        <w:rPr>
+          <w:sz w:val="36"/>
+          <w:szCs w:val="36"/>
+          <w:lang w:bidi="ar-SY"/>
+        </w:rPr>
+        <w:t>After update (Marah)</w:t>
+      </w:r>
+    </w:p>
+    <w:p>
+      <w:pPr>
+        <w:jc w:val="right"/>
+        <w:rPr>
+          <w:sz w:val="36"/>
+          <w:szCs w:val="36"/>
+          <w:rtl/>
+          <w:lang w:bidi="ar-SY"/>
+        </w:rPr>
+      </w:pPr>
+      <w:r>
+        <w:rPr>
+          <w:sz w:val="36"/>
+          <w:szCs w:val="36"/>
+          <w:lang w:bidi="ar-SY"/>
+        </w:rPr>
+        <w:t>After update (Rama)</w:t>
       </w:r>
       <w:bookmarkStart w:id="0" w:name="_GoBack"/>
       <w:bookmarkEnd w:id="0"/>
-      <w:r>
-        <w:rPr>
-          <w:sz w:val="36"/>
-          <w:szCs w:val="36"/>
-          <w:lang w:bidi="ar-SY"/>
-        </w:rPr>
-        <w:t>)</w:t>
-      </w:r>
     </w:p>
     <w:p>
       <w:pPr>
@@ -222,6 +232,7 @@
           <w:sz w:val="28"/>
           <w:szCs w:val="28"/>
         </w:rPr>
+        <w:lastRenderedPageBreak/>
         <w:t>Page</w:t>
       </w:r>
       <w:r>
@@ -459,6 +470,7 @@
           <w:sz w:val="32"/>
           <w:szCs w:val="32"/>
         </w:rPr>
+        <w:lastRenderedPageBreak/>
         <w:t>Page</w:t>
       </w:r>
       <w:r>
@@ -523,7 +535,6 @@
           <w:sz w:val="36"/>
           <w:szCs w:val="36"/>
         </w:rPr>
-        <w:lastRenderedPageBreak/>
         <w:t xml:space="preserve">         </w:t>
       </w:r>
     </w:p>
@@ -704,6 +715,7 @@
           <w:sz w:val="32"/>
           <w:szCs w:val="32"/>
         </w:rPr>
+        <w:lastRenderedPageBreak/>
         <w:t>Page</w:t>
       </w:r>
       <w:r>
@@ -768,191 +780,191 @@
           <w:sz w:val="36"/>
           <w:szCs w:val="36"/>
         </w:rPr>
+        <w:t xml:space="preserve">                          </w:t>
+      </w:r>
+    </w:p>
+    <w:p>
+      <w:pPr>
+        <w:jc w:val="right"/>
+        <w:rPr>
+          <w:sz w:val="36"/>
+          <w:szCs w:val="36"/>
+        </w:rPr>
+      </w:pPr>
+    </w:p>
+    <w:p>
+      <w:pPr>
+        <w:rPr>
+          <w:sz w:val="36"/>
+          <w:szCs w:val="36"/>
+        </w:rPr>
+      </w:pPr>
+      <w:r>
+        <w:rPr>
+          <w:sz w:val="36"/>
+          <w:szCs w:val="36"/>
+        </w:rPr>
+        <w:t xml:space="preserve">                                                                                                              </w:t>
+      </w:r>
+    </w:p>
+    <w:p>
+      <w:pPr>
+        <w:jc w:val="right"/>
+        <w:rPr>
+          <w:sz w:val="36"/>
+          <w:szCs w:val="36"/>
+        </w:rPr>
+      </w:pPr>
+    </w:p>
+    <w:p>
+      <w:pPr>
+        <w:jc w:val="right"/>
+        <w:rPr>
+          <w:sz w:val="36"/>
+          <w:szCs w:val="36"/>
+        </w:rPr>
+      </w:pPr>
+    </w:p>
+    <w:p>
+      <w:pPr>
+        <w:jc w:val="right"/>
+        <w:rPr>
+          <w:sz w:val="36"/>
+          <w:szCs w:val="36"/>
+        </w:rPr>
+      </w:pPr>
+    </w:p>
+    <w:p>
+      <w:pPr>
+        <w:jc w:val="right"/>
+        <w:rPr>
+          <w:sz w:val="36"/>
+          <w:szCs w:val="36"/>
+        </w:rPr>
+      </w:pPr>
+    </w:p>
+    <w:p>
+      <w:pPr>
+        <w:jc w:val="right"/>
+        <w:rPr>
+          <w:sz w:val="36"/>
+          <w:szCs w:val="36"/>
+        </w:rPr>
+      </w:pPr>
+    </w:p>
+    <w:p>
+      <w:pPr>
+        <w:jc w:val="right"/>
+        <w:rPr>
+          <w:sz w:val="36"/>
+          <w:szCs w:val="36"/>
+        </w:rPr>
+      </w:pPr>
+    </w:p>
+    <w:p>
+      <w:pPr>
+        <w:jc w:val="right"/>
+        <w:rPr>
+          <w:sz w:val="36"/>
+          <w:szCs w:val="36"/>
+        </w:rPr>
+      </w:pPr>
+    </w:p>
+    <w:p>
+      <w:pPr>
+        <w:jc w:val="right"/>
+        <w:rPr>
+          <w:sz w:val="36"/>
+          <w:szCs w:val="36"/>
+        </w:rPr>
+      </w:pPr>
+    </w:p>
+    <w:p>
+      <w:pPr>
+        <w:jc w:val="right"/>
+        <w:rPr>
+          <w:sz w:val="36"/>
+          <w:szCs w:val="36"/>
+        </w:rPr>
+      </w:pPr>
+    </w:p>
+    <w:p>
+      <w:pPr>
+        <w:jc w:val="right"/>
+        <w:rPr>
+          <w:sz w:val="36"/>
+          <w:szCs w:val="36"/>
+        </w:rPr>
+      </w:pPr>
+    </w:p>
+    <w:p>
+      <w:pPr>
+        <w:jc w:val="right"/>
+        <w:rPr>
+          <w:sz w:val="36"/>
+          <w:szCs w:val="36"/>
+        </w:rPr>
+      </w:pPr>
+    </w:p>
+    <w:p>
+      <w:pPr>
+        <w:jc w:val="right"/>
+        <w:rPr>
+          <w:sz w:val="36"/>
+          <w:szCs w:val="36"/>
+        </w:rPr>
+      </w:pPr>
+    </w:p>
+    <w:p>
+      <w:pPr>
+        <w:jc w:val="right"/>
+        <w:rPr>
+          <w:sz w:val="36"/>
+          <w:szCs w:val="36"/>
+        </w:rPr>
+      </w:pPr>
+    </w:p>
+    <w:p>
+      <w:pPr>
+        <w:jc w:val="right"/>
+        <w:rPr>
+          <w:sz w:val="36"/>
+          <w:szCs w:val="36"/>
+        </w:rPr>
+      </w:pPr>
+    </w:p>
+    <w:p>
+      <w:pPr>
+        <w:jc w:val="right"/>
+        <w:rPr>
+          <w:sz w:val="36"/>
+          <w:szCs w:val="36"/>
+        </w:rPr>
+      </w:pPr>
+    </w:p>
+    <w:p>
+      <w:pPr>
+        <w:jc w:val="right"/>
+        <w:rPr>
+          <w:sz w:val="36"/>
+          <w:szCs w:val="36"/>
+        </w:rPr>
+      </w:pPr>
+    </w:p>
+    <w:p>
+      <w:pPr>
+        <w:jc w:val="right"/>
+        <w:rPr>
+          <w:sz w:val="36"/>
+          <w:szCs w:val="36"/>
+        </w:rPr>
+      </w:pPr>
+      <w:r>
+        <w:rPr>
+          <w:sz w:val="36"/>
+          <w:szCs w:val="36"/>
+        </w:rPr>
         <w:lastRenderedPageBreak/>
-        <w:t xml:space="preserve">                          </w:t>
-      </w:r>
-    </w:p>
-    <w:p>
-      <w:pPr>
-        <w:jc w:val="right"/>
-        <w:rPr>
-          <w:sz w:val="36"/>
-          <w:szCs w:val="36"/>
-        </w:rPr>
-      </w:pPr>
-    </w:p>
-    <w:p>
-      <w:pPr>
-        <w:rPr>
-          <w:sz w:val="36"/>
-          <w:szCs w:val="36"/>
-        </w:rPr>
-      </w:pPr>
-      <w:r>
-        <w:rPr>
-          <w:sz w:val="36"/>
-          <w:szCs w:val="36"/>
-        </w:rPr>
-        <w:t xml:space="preserve">                                                                                                              </w:t>
-      </w:r>
-    </w:p>
-    <w:p>
-      <w:pPr>
-        <w:jc w:val="right"/>
-        <w:rPr>
-          <w:sz w:val="36"/>
-          <w:szCs w:val="36"/>
-        </w:rPr>
-      </w:pPr>
-    </w:p>
-    <w:p>
-      <w:pPr>
-        <w:jc w:val="right"/>
-        <w:rPr>
-          <w:sz w:val="36"/>
-          <w:szCs w:val="36"/>
-        </w:rPr>
-      </w:pPr>
-    </w:p>
-    <w:p>
-      <w:pPr>
-        <w:jc w:val="right"/>
-        <w:rPr>
-          <w:sz w:val="36"/>
-          <w:szCs w:val="36"/>
-        </w:rPr>
-      </w:pPr>
-    </w:p>
-    <w:p>
-      <w:pPr>
-        <w:jc w:val="right"/>
-        <w:rPr>
-          <w:sz w:val="36"/>
-          <w:szCs w:val="36"/>
-        </w:rPr>
-      </w:pPr>
-    </w:p>
-    <w:p>
-      <w:pPr>
-        <w:jc w:val="right"/>
-        <w:rPr>
-          <w:sz w:val="36"/>
-          <w:szCs w:val="36"/>
-        </w:rPr>
-      </w:pPr>
-    </w:p>
-    <w:p>
-      <w:pPr>
-        <w:jc w:val="right"/>
-        <w:rPr>
-          <w:sz w:val="36"/>
-          <w:szCs w:val="36"/>
-        </w:rPr>
-      </w:pPr>
-    </w:p>
-    <w:p>
-      <w:pPr>
-        <w:jc w:val="right"/>
-        <w:rPr>
-          <w:sz w:val="36"/>
-          <w:szCs w:val="36"/>
-        </w:rPr>
-      </w:pPr>
-    </w:p>
-    <w:p>
-      <w:pPr>
-        <w:jc w:val="right"/>
-        <w:rPr>
-          <w:sz w:val="36"/>
-          <w:szCs w:val="36"/>
-        </w:rPr>
-      </w:pPr>
-    </w:p>
-    <w:p>
-      <w:pPr>
-        <w:jc w:val="right"/>
-        <w:rPr>
-          <w:sz w:val="36"/>
-          <w:szCs w:val="36"/>
-        </w:rPr>
-      </w:pPr>
-    </w:p>
-    <w:p>
-      <w:pPr>
-        <w:jc w:val="right"/>
-        <w:rPr>
-          <w:sz w:val="36"/>
-          <w:szCs w:val="36"/>
-        </w:rPr>
-      </w:pPr>
-    </w:p>
-    <w:p>
-      <w:pPr>
-        <w:jc w:val="right"/>
-        <w:rPr>
-          <w:sz w:val="36"/>
-          <w:szCs w:val="36"/>
-        </w:rPr>
-      </w:pPr>
-    </w:p>
-    <w:p>
-      <w:pPr>
-        <w:jc w:val="right"/>
-        <w:rPr>
-          <w:sz w:val="36"/>
-          <w:szCs w:val="36"/>
-        </w:rPr>
-      </w:pPr>
-    </w:p>
-    <w:p>
-      <w:pPr>
-        <w:jc w:val="right"/>
-        <w:rPr>
-          <w:sz w:val="36"/>
-          <w:szCs w:val="36"/>
-        </w:rPr>
-      </w:pPr>
-    </w:p>
-    <w:p>
-      <w:pPr>
-        <w:jc w:val="right"/>
-        <w:rPr>
-          <w:sz w:val="36"/>
-          <w:szCs w:val="36"/>
-        </w:rPr>
-      </w:pPr>
-    </w:p>
-    <w:p>
-      <w:pPr>
-        <w:jc w:val="right"/>
-        <w:rPr>
-          <w:sz w:val="36"/>
-          <w:szCs w:val="36"/>
-        </w:rPr>
-      </w:pPr>
-    </w:p>
-    <w:p>
-      <w:pPr>
-        <w:jc w:val="right"/>
-        <w:rPr>
-          <w:sz w:val="36"/>
-          <w:szCs w:val="36"/>
-        </w:rPr>
-      </w:pPr>
-    </w:p>
-    <w:p>
-      <w:pPr>
-        <w:jc w:val="right"/>
-        <w:rPr>
-          <w:sz w:val="36"/>
-          <w:szCs w:val="36"/>
-        </w:rPr>
-      </w:pPr>
-      <w:r>
-        <w:rPr>
-          <w:sz w:val="36"/>
-          <w:szCs w:val="36"/>
-        </w:rPr>
         <w:t>[</w:t>
       </w:r>
       <w:r>
@@ -1192,6 +1204,7 @@
           <w:sz w:val="32"/>
           <w:szCs w:val="32"/>
         </w:rPr>
+        <w:lastRenderedPageBreak/>
         <w:t>[</w:t>
       </w:r>
       <w:r>
@@ -1464,6 +1477,7 @@
           <w:sz w:val="36"/>
           <w:szCs w:val="36"/>
         </w:rPr>
+        <w:lastRenderedPageBreak/>
         <w:t>[</w:t>
       </w:r>
       <w:r>
@@ -1524,7 +1538,6 @@
           <w:sz w:val="36"/>
           <w:szCs w:val="36"/>
         </w:rPr>
-        <w:lastRenderedPageBreak/>
         <w:br w:type="page"/>
       </w:r>
     </w:p>
@@ -4185,7 +4198,6 @@
           <w:rtl/>
           <w:lang w:bidi="ar-SY"/>
         </w:rPr>
-        <w:lastRenderedPageBreak/>
         <w:t>مقدمة عن المشروع :</w:t>
       </w:r>
     </w:p>
@@ -4415,6 +4427,7 @@
           <w:shd w:val="clear" w:color="auto" w:fill="FFFFFF"/>
           <w:rtl/>
         </w:rPr>
+        <w:lastRenderedPageBreak/>
         <w:t>في أي وقت كان، وأي مكان حول العالم. ولكن ما زالت هناك مشكلة في هذا المجال، ماذا سيحدث لو ان أحدهم قد أضاع بطاقته</w:t>
       </w:r>
       <w:r>
@@ -4908,6 +4921,7 @@
           <w:szCs w:val="27"/>
           <w:rtl/>
         </w:rPr>
+        <w:lastRenderedPageBreak/>
         <w:t xml:space="preserve">                                                                                                  </w:t>
       </w:r>
       <w:r>
@@ -5218,8 +5232,18 @@
           <w:szCs w:val="27"/>
           <w:rtl/>
         </w:rPr>
+        <w:t xml:space="preserve">لكن تلك العقبات لن تكون قادرة على تقييد فعالية تقنيات التعرف على الوجه إلى الأبد، وفقا لأكويزتي، حيث سيتم التعامل معها مع مرور الوقت، فعلى سبيل المثال، تزداد أحجام قواعد البيانات من صور مشتركي الشبكات الاجتماعية تدريجياً، كما تشهد خوارزميات التعرف الوجهي تحسينات ملحوظة </w:t>
+      </w:r>
+      <w:r>
+        <w:rPr>
+          <w:rFonts w:ascii="Al-Jazeera-Arabic-Regular" w:hAnsi="Al-Jazeera-Arabic-Regular"/>
+          <w:color w:val="000000"/>
+          <w:sz w:val="27"/>
+          <w:szCs w:val="27"/>
+          <w:rtl/>
+        </w:rPr>
         <w:lastRenderedPageBreak/>
-        <w:t>لكن تلك العقبات لن تكون قادرة على تقييد فعالية تقنيات التعرف على الوجه إلى الأبد، وفقا لأكويزتي، حيث سيتم التعامل معها مع مرور الوقت، فعلى سبيل المثال، تزداد أحجام قواعد البيانات من صور مشتركي الشبكات الاجتماعية تدريجياً، كما تشهد خوارزميات التعرف الوجهي تحسينات ملحوظة من حيث القدرة على التمييز بين الوجوه المتشابهة بدقة أعلى، بالإضافة إلى تحسن أداء تقنيات الحوسبة وانخفاض تكاليفها.</w:t>
+        <w:t>من حيث القدرة على التمييز بين الوجوه المتشابهة بدقة أعلى، بالإضافة إلى تحسن أداء تقنيات الحوسبة وانخفاض تكاليفها.</w:t>
       </w:r>
     </w:p>
     <w:p>
@@ -5606,7 +5630,6 @@
           <w:rtl/>
           <w:lang w:bidi="ar-SY"/>
         </w:rPr>
-        <w:lastRenderedPageBreak/>
         <w:t xml:space="preserve">                                                   </w:t>
       </w:r>
       <w:r>
@@ -5645,6 +5668,7 @@
           <w:rtl/>
           <w:lang w:bidi="ar-SY"/>
         </w:rPr>
+        <w:lastRenderedPageBreak/>
         <w:t xml:space="preserve">                       م</w:t>
       </w:r>
       <w:r>
@@ -6324,6 +6348,7 @@
           <w:szCs w:val="32"/>
           <w:rtl/>
         </w:rPr>
+        <w:lastRenderedPageBreak/>
         <w:t xml:space="preserve"> بداية النظام</w:t>
       </w:r>
     </w:p>
@@ -7082,7 +7107,6 @@
           <w:szCs w:val="36"/>
           <w:rtl/>
         </w:rPr>
-        <w:lastRenderedPageBreak/>
         <w:t>1_4_ تاريخ الإصدارات:</w:t>
       </w:r>
     </w:p>
@@ -7164,6 +7188,7 @@
           <w:rtl/>
           <w:lang w:val="en-US"/>
         </w:rPr>
+        <w:lastRenderedPageBreak/>
         <w:drawing>
           <wp:inline distT="0" distB="0" distL="0" distR="0">
             <wp:extent cx="5486400" cy="5431790"/>
@@ -7321,7 +7346,6 @@
           <w:rtl/>
           <w:lang w:bidi="ar-SY"/>
         </w:rPr>
-        <w:lastRenderedPageBreak/>
         <w:t>1_5 _ بنية نظام الملفات</w:t>
       </w:r>
     </w:p>
@@ -7356,6 +7380,7 @@
           <w:rtl/>
           <w:lang w:val="en-US"/>
         </w:rPr>
+        <w:lastRenderedPageBreak/>
         <w:drawing>
           <wp:inline distT="0" distB="0" distL="0" distR="0">
             <wp:extent cx="5486400" cy="4450715"/>
@@ -7578,7 +7603,6 @@
           <w:sz w:val="36"/>
           <w:szCs w:val="36"/>
         </w:rPr>
-        <w:lastRenderedPageBreak/>
         <w:t>1</w:t>
       </w:r>
       <w:r>
@@ -7622,6 +7646,7 @@
           <w:szCs w:val="36"/>
           <w:rtl/>
         </w:rPr>
+        <w:lastRenderedPageBreak/>
         <w:t xml:space="preserve">الواجهة </w:t>
       </w:r>
       <w:r>
@@ -8537,7 +8562,6 @@
           <w:rtl/>
           <w:lang w:val="en-US" w:bidi="ar-SY"/>
         </w:rPr>
-        <w:lastRenderedPageBreak/>
         <w:t>7) الرسائل :</w:t>
       </w:r>
     </w:p>
@@ -8564,6 +8588,7 @@
           <w:rtl/>
           <w:lang w:bidi="ar-SY"/>
         </w:rPr>
+        <w:lastRenderedPageBreak/>
         <w:t xml:space="preserve">       </w:t>
       </w:r>
       <w:r>
@@ -9512,7 +9537,6 @@
           <w:rtl/>
           <w:lang w:val="en-US" w:bidi="ar-SY"/>
         </w:rPr>
-        <w:lastRenderedPageBreak/>
         <w:t xml:space="preserve">2_ برنامج أندرويد ستديو </w:t>
       </w:r>
       <w:r>
@@ -9568,6 +9592,7 @@
           <w:rtl/>
           <w:lang w:val="en-US" w:bidi="ar-SY"/>
         </w:rPr>
+        <w:lastRenderedPageBreak/>
         <w:t>2_1_ تعريفه :</w:t>
       </w:r>
     </w:p>
@@ -9894,7 +9919,6 @@
           <w:rtl/>
           <w:lang w:val="en-US" w:bidi="ar-SY"/>
         </w:rPr>
-        <w:lastRenderedPageBreak/>
         <w:t>2_ 2 _ مميزات البرنامج :</w:t>
       </w:r>
     </w:p>
@@ -9943,6 +9967,7 @@
           <w:rtl/>
           <w:lang w:bidi="ar-SY"/>
         </w:rPr>
+        <w:lastRenderedPageBreak/>
         <w:t xml:space="preserve">إعادة بناء التعليمات البرمجية </w:t>
       </w:r>
       <w:r>
@@ -10377,7 +10402,6 @@
           <w:szCs w:val="36"/>
           <w:lang w:bidi="ar-SY"/>
         </w:rPr>
-        <w:lastRenderedPageBreak/>
         <w:t>JAVA</w:t>
       </w:r>
       <w:r>
@@ -10515,6 +10539,7 @@
           <w:rtl/>
           <w:lang w:bidi="ar-SY"/>
         </w:rPr>
+        <w:lastRenderedPageBreak/>
         <w:t xml:space="preserve">يعتمد مفهوم البرمجة غرضية التوجه على الفكرة الأساسية التي تقول بأن كل البرامج هي محاكاة حاسوبية لأغراض وأشياء من العالم الحقيقي أو لمفاهيم مجردة في هذا العالم </w:t>
       </w:r>
     </w:p>
@@ -11025,7 +11050,6 @@
           <w:rtl/>
           <w:lang w:bidi="ar-SY"/>
         </w:rPr>
-        <w:lastRenderedPageBreak/>
         <w:t>كل غرض ينتمي إلى شكل من أشكال البيانات يدعى بالصف ونقول أن الغرض هو شبيه صفه ويشكل مثال له</w:t>
       </w:r>
     </w:p>
@@ -11548,7 +11572,6 @@
           <w:szCs w:val="32"/>
           <w:rtl/>
         </w:rPr>
-        <w:lastRenderedPageBreak/>
         <w:t>كتابة الألعاب والبرامج المساعدة</w:t>
       </w:r>
       <w:r>
@@ -11673,6 +11696,7 @@
           <w:shd w:val="clear" w:color="auto" w:fill="FFFFFF"/>
           <w:rtl/>
         </w:rPr>
+        <w:lastRenderedPageBreak/>
         <w:drawing>
           <wp:inline distT="0" distB="0" distL="0" distR="0">
             <wp:extent cx="3578923" cy="2432649"/>
@@ -12189,18 +12213,7 @@
           <w:rtl/>
           <w:lang w:bidi="ar-SY"/>
         </w:rPr>
-        <w:t xml:space="preserve">، فالتطبيقات الصغيرة هي التي تنفذ باستخدام متصفح الانترنت، إذ يقوم المتصفح بتشغيل آلة جافا الافتراضية عند المتصفح وتقوم آلة جافا الافتراضية بدورها </w:t>
-      </w:r>
-      <w:r>
-        <w:rPr>
-          <w:rFonts w:ascii="Traditional Arabic" w:hAnsi="Traditional Arabic" w:cs="Traditional Arabic" w:hint="cs"/>
-          <w:sz w:val="32"/>
-          <w:szCs w:val="32"/>
-          <w:rtl/>
-          <w:lang w:bidi="ar-SY"/>
-        </w:rPr>
-        <w:lastRenderedPageBreak/>
-        <w:t xml:space="preserve">بتنفيذ الملف البايتي للتطبيق الصغير من جزء محدد من الصفحة التي تم تحميلها وبعكس التطبيقات الصغيرة فإن التطبيقات من جهة المخدم </w:t>
+        <w:t xml:space="preserve">، فالتطبيقات الصغيرة هي التي تنفذ باستخدام متصفح الانترنت، إذ يقوم المتصفح بتشغيل آلة جافا الافتراضية عند المتصفح وتقوم آلة جافا الافتراضية بدورها بتنفيذ الملف البايتي للتطبيق الصغير من جزء محدد من الصفحة التي تم تحميلها وبعكس التطبيقات الصغيرة فإن التطبيقات من جهة المخدم </w:t>
       </w:r>
       <w:r>
         <w:rPr>
@@ -12291,6 +12304,7 @@
           <w:szCs w:val="32"/>
           <w:rtl/>
         </w:rPr>
+        <w:lastRenderedPageBreak/>
         <w:t xml:space="preserve">إضافة إلى ما سبق </w:t>
       </w:r>
       <w:r>
@@ -12960,7 +12974,6 @@
           <w:szCs w:val="32"/>
           <w:shd w:val="clear" w:color="auto" w:fill="FFFFFF"/>
         </w:rPr>
-        <w:lastRenderedPageBreak/>
         <w:t xml:space="preserve"> </w:t>
       </w:r>
       <w:r>
@@ -13081,6 +13094,7 @@
           <w:shd w:val="clear" w:color="auto" w:fill="FFFFFF"/>
           <w:rtl/>
         </w:rPr>
+        <w:lastRenderedPageBreak/>
         <w:t>3_</w:t>
       </w:r>
       <w:r>
@@ -14114,6 +14128,7 @@
           <w:szCs w:val="32"/>
           <w:rtl/>
         </w:rPr>
+        <w:lastRenderedPageBreak/>
         <w:t>لتجنب العديد من المشاكل</w:t>
       </w:r>
       <w:r>
@@ -14817,19 +14832,7 @@
           <w:shd w:val="clear" w:color="auto" w:fill="FDFFFE"/>
           <w:rtl/>
         </w:rPr>
-        <w:t xml:space="preserve">غير مستقل عن البرنامج التي يتخاطب ويتواصل معه. وبدلا عن ذلك في مكتبة اس كيو لايت تربط بداخل ذلك البرنامج و هكذا تصبح متكاملة </w:t>
-      </w:r>
-      <w:r>
-        <w:rPr>
-          <w:rFonts w:ascii="dubai" w:hAnsi="dubai"/>
-          <w:color w:val="171614"/>
-          <w:sz w:val="32"/>
-          <w:szCs w:val="32"/>
-          <w:shd w:val="clear" w:color="auto" w:fill="FDFFFE"/>
-          <w:rtl/>
-        </w:rPr>
-        <w:lastRenderedPageBreak/>
-        <w:t>مع البرنامج. ويقوم البرنامج باستدعاء وظائف اس كيو لايت بواسطة باستدعاءات دالية بسيطة مما يقلل الزمن التأخير في الوصول إلى قاعدة البيانات</w:t>
+        <w:t>غير مستقل عن البرنامج التي يتخاطب ويتواصل معه. وبدلا عن ذلك في مكتبة اس كيو لايت تربط بداخل ذلك البرنامج و هكذا تصبح متكاملة مع البرنامج. ويقوم البرنامج باستدعاء وظائف اس كيو لايت بواسطة باستدعاءات دالية بسيطة مما يقلل الزمن التأخير في الوصول إلى قاعدة البيانات</w:t>
       </w:r>
       <w:r>
         <w:rPr>
@@ -14977,6 +14980,7 @@
           <w:rtl/>
           <w:lang w:val="en-US"/>
         </w:rPr>
+        <w:lastRenderedPageBreak/>
         <w:drawing>
           <wp:inline distT="0" distB="0" distL="0" distR="0">
             <wp:extent cx="2356837" cy="3316406"/>
@@ -15300,6 +15304,7 @@
           <w:shd w:val="clear" w:color="auto" w:fill="FDFFFE"/>
           <w:rtl/>
         </w:rPr>
+        <w:lastRenderedPageBreak/>
         <w:t>دعم معظم مقاييس</w:t>
       </w:r>
       <w:r>
@@ -15961,7 +15966,6 @@
           <w:shd w:val="clear" w:color="auto" w:fill="FDFFFE"/>
           <w:rtl/>
         </w:rPr>
-        <w:lastRenderedPageBreak/>
         <w:t>4_3_</w:t>
       </w:r>
       <w:r>
@@ -16263,6 +16267,7 @@
           <w:shd w:val="clear" w:color="auto" w:fill="FDFFFE"/>
           <w:rtl/>
         </w:rPr>
+        <w:lastRenderedPageBreak/>
         <w:t xml:space="preserve">           _ </w:t>
       </w:r>
       <w:r>
@@ -17329,7 +17334,6 @@
           <w:shd w:val="clear" w:color="auto" w:fill="FDFFFE"/>
           <w:rtl/>
         </w:rPr>
-        <w:lastRenderedPageBreak/>
         <w:t>ولكن من ناحية آخرى فإن</w:t>
       </w:r>
       <w:r>
@@ -17684,6 +17688,7 @@
           <w:shd w:val="clear" w:color="auto" w:fill="FDFFFE"/>
           <w:rtl/>
         </w:rPr>
+        <w:lastRenderedPageBreak/>
         <w:t xml:space="preserve">  _</w:t>
       </w:r>
       <w:r>
@@ -18379,19 +18384,7 @@
           <w:shd w:val="clear" w:color="auto" w:fill="FFFFFF"/>
           <w:rtl/>
         </w:rPr>
-        <w:t xml:space="preserve">مبادرة أبحاث إنتل لتعزيز تطبيقات وحدة المعالجة المركزية الكثيفة، وهو جزء من سلسلة من المشاريع بما في ذلك في (المشروع الوقت اللحظي لتعقب الشعاع وجدران ثلاثي البعد ). تضمنت المشروع مساهمين رئيسيين و عدد من الخبراء من إنتل روسيا، فضلا عن </w:t>
-      </w:r>
-      <w:r>
-        <w:rPr>
-          <w:rFonts w:ascii="Arial" w:hAnsi="Arial" w:cs="Arial"/>
-          <w:color w:val="222222"/>
-          <w:sz w:val="32"/>
-          <w:szCs w:val="32"/>
-          <w:shd w:val="clear" w:color="auto" w:fill="FFFFFF"/>
-          <w:rtl/>
-        </w:rPr>
-        <w:lastRenderedPageBreak/>
-        <w:t>فريق مكتبة الأداء من إنتل. في الأيام الأولى من</w:t>
+        <w:t>مبادرة أبحاث إنتل لتعزيز تطبيقات وحدة المعالجة المركزية الكثيفة، وهو جزء من سلسلة من المشاريع بما في ذلك في (المشروع الوقت اللحظي لتعقب الشعاع وجدران ثلاثي البعد ). تضمنت المشروع مساهمين رئيسيين و عدد من الخبراء من إنتل روسيا، فضلا عن فريق مكتبة الأداء من إنتل. في الأيام الأولى من</w:t>
       </w:r>
       <w:r>
         <w:rPr>
@@ -18524,6 +18517,7 @@
           <w:szCs w:val="32"/>
           <w:rtl/>
         </w:rPr>
+        <w:lastRenderedPageBreak/>
         <w:t>تقدم للتطبيقات التجارية مكتبة محمولة و متنسقة و إتاحة كود حر بدون تقييد المستعمل في مشروعه سواء الحر او التجار</w:t>
       </w:r>
       <w:r>
@@ -19102,18 +19096,7 @@
           <w:szCs w:val="32"/>
           <w:rtl/>
         </w:rPr>
-        <w:t xml:space="preserve">وحدة معالجة الصور التي تتضمن صورة الخطية وغير الخطية والترشيح، والتحولات صورة هندسية (تغيير الحجم، تزييفها أفيني والمنظور، عام </w:t>
-      </w:r>
-      <w:r>
-        <w:rPr>
-          <w:rFonts w:ascii="Arial" w:eastAsia="Times New Roman" w:hAnsi="Arial" w:cs="Arial"/>
-          <w:color w:val="222222"/>
-          <w:sz w:val="32"/>
-          <w:szCs w:val="32"/>
-          <w:rtl/>
-        </w:rPr>
-        <w:lastRenderedPageBreak/>
-        <w:t>الخارطه المستندة إلى الجدول)، وتحويل لون الفضاء، رسوم بيانية، وخصائص أخرى</w:t>
+        <w:t>وحدة معالجة الصور التي تتضمن صورة الخطية وغير الخطية والترشيح، والتحولات صورة هندسية (تغيير الحجم، تزييفها أفيني والمنظور، عام الخارطه المستندة إلى الجدول)، وتحويل لون الفضاء، رسوم بيانية، وخصائص أخرى</w:t>
       </w:r>
       <w:r>
         <w:rPr>
@@ -19297,6 +19280,7 @@
           <w:sz w:val="32"/>
           <w:szCs w:val="32"/>
         </w:rPr>
+        <w:lastRenderedPageBreak/>
         <w:t xml:space="preserve">objdetect - </w:t>
       </w:r>
       <w:r>
@@ -20280,18 +20264,7 @@
           <w:szCs w:val="32"/>
           <w:shd w:val="clear" w:color="auto" w:fill="FFFFFF"/>
         </w:rPr>
-        <w:t xml:space="preserve"> </w:t>
-      </w:r>
-      <w:r>
-        <w:rPr>
-          <w:rFonts w:ascii="Arial" w:hAnsi="Arial" w:cs="Arial"/>
-          <w:color w:val="222222"/>
-          <w:sz w:val="32"/>
-          <w:szCs w:val="32"/>
-          <w:shd w:val="clear" w:color="auto" w:fill="FFFFFF"/>
-        </w:rPr>
-        <w:lastRenderedPageBreak/>
-        <w:t>Microsoft Platform SDK </w:t>
+        <w:t xml:space="preserve"> Microsoft Platform SDK </w:t>
       </w:r>
       <w:r>
         <w:rPr>
@@ -20440,6 +20413,7 @@
           <w:rtl/>
           <w:lang w:val="en-US" w:bidi="ar-SY"/>
         </w:rPr>
+        <w:lastRenderedPageBreak/>
         <w:t>ا</w:t>
       </w:r>
       <w:r>
@@ -20991,7 +20965,6 @@
           <w:szCs w:val="32"/>
           <w:lang w:bidi="ar-SY"/>
         </w:rPr>
-        <w:lastRenderedPageBreak/>
         <w:t>Activity Diagrams</w:t>
       </w:r>
       <w:r>
@@ -21328,6 +21301,7 @@
           <w:rtl/>
           <w:lang w:bidi="ar-SY"/>
         </w:rPr>
+        <w:lastRenderedPageBreak/>
         <w:t xml:space="preserve"> (</w:t>
       </w:r>
       <w:r>
@@ -21777,17 +21751,7 @@
           <w:szCs w:val="32"/>
           <w:rtl/>
         </w:rPr>
-        <w:t xml:space="preserve">، وتمثيل الهياكل التنظيمية. يمكن بواسطة لغة النمذجة الموحدة إنشاء النماذجوإنشاء تصميم متكامل </w:t>
-      </w:r>
-      <w:r>
-        <w:rPr>
-          <w:rFonts w:ascii="Traditional Arabic" w:hAnsi="Traditional Arabic" w:cs="Traditional Arabic"/>
-          <w:sz w:val="32"/>
-          <w:szCs w:val="32"/>
-          <w:rtl/>
-        </w:rPr>
-        <w:lastRenderedPageBreak/>
-        <w:t>لمشروع البرمجي كما يمكن أيضاً عمل ذلك بواسطة الرسوم</w:t>
+        <w:t>، وتمثيل الهياكل التنظيمية. يمكن بواسطة لغة النمذجة الموحدة إنشاء النماذجوإنشاء تصميم متكامل لمشروع البرمجي كما يمكن أيضاً عمل ذلك بواسطة الرسوم</w:t>
       </w:r>
       <w:r>
         <w:rPr>
@@ -22282,6 +22246,7 @@
           <w:szCs w:val="32"/>
           <w:lang w:bidi="ar-SY"/>
         </w:rPr>
+        <w:lastRenderedPageBreak/>
         <w:t>Relationships, Objects, Operations and Attributes</w:t>
       </w:r>
     </w:p>

</xml_diff>